<commit_message>
another code report correction
</commit_message>
<xml_diff>
--- a/docs/BigDataFirrst.docx
+++ b/docs/BigDataFirrst.docx
@@ -2170,27 +2170,20 @@
           <w:rFonts w:ascii="Times New Roman" w:hAnsi="Times New Roman" w:cs="Times New Roman"/>
           <w:sz w:val="24"/>
           <w:szCs w:val="24"/>
-          <w:lang w:val="en-US" w:eastAsia="ja-JP"/>
-        </w:rPr>
-        <w:t>curly</w:t>
-      </w:r>
-      <w:r>
-        <w:rPr>
-          <w:rFonts w:ascii="Times New Roman" w:hAnsi="Times New Roman" w:cs="Times New Roman"/>
-          <w:sz w:val="24"/>
-          <w:szCs w:val="24"/>
-          <w:lang w:val="el-GR" w:eastAsia="ja-JP"/>
-        </w:rPr>
-        <w:t>-</w:t>
-      </w:r>
-      <w:r>
-        <w:rPr>
-          <w:rFonts w:ascii="Times New Roman" w:hAnsi="Times New Roman" w:cs="Times New Roman"/>
-          <w:sz w:val="24"/>
-          <w:szCs w:val="24"/>
-          <w:lang w:val="en-US" w:eastAsia="ja-JP"/>
-        </w:rPr>
-        <w:t>brackets</w:t>
+          <w:lang w:val="el-GR" w:eastAsia="ja-JP"/>
+        </w:rPr>
+        <w:t>κενού</w:t>
+      </w:r>
+      <w:bookmarkStart w:id="0" w:name="_GoBack"/>
+      <w:bookmarkEnd w:id="0"/>
+      <w:r>
+        <w:rPr>
+          <w:rFonts w:ascii="Times New Roman" w:hAnsi="Times New Roman" w:cs="Times New Roman"/>
+          <w:sz w:val="24"/>
+          <w:szCs w:val="24"/>
+          <w:lang w:val="el-GR" w:eastAsia="ja-JP"/>
+        </w:rPr>
+        <w:t xml:space="preserve"> από δεξιά και από αριστερά</w:t>
       </w:r>
       <w:r>
         <w:rPr>
@@ -2681,6 +2674,7 @@
           <w:szCs w:val="24"/>
           <w:lang w:val="en-US" w:eastAsia="ja-JP"/>
         </w:rPr>
+        <w:lastRenderedPageBreak/>
         <w:t>current</w:t>
       </w:r>
       <w:r>
@@ -2760,7 +2754,6 @@
           <w:szCs w:val="24"/>
           <w:lang w:val="en-US" w:eastAsia="ja-JP"/>
         </w:rPr>
-        <w:lastRenderedPageBreak/>
         <w:t>current</w:t>
       </w:r>
       <w:r>
@@ -3068,18 +3061,7 @@
           <w:szCs w:val="24"/>
           <w:lang w:val="el-GR" w:eastAsia="ja-JP"/>
         </w:rPr>
-        <w:t xml:space="preserve">το οποίο </w:t>
-      </w:r>
-      <w:bookmarkStart w:id="0" w:name="_GoBack"/>
-      <w:bookmarkEnd w:id="0"/>
-      <w:r>
-        <w:rPr>
-          <w:rFonts w:ascii="Times New Roman" w:hAnsi="Times New Roman" w:cs="Times New Roman"/>
-          <w:sz w:val="24"/>
-          <w:szCs w:val="24"/>
-          <w:lang w:val="el-GR" w:eastAsia="ja-JP"/>
-        </w:rPr>
-        <w:t xml:space="preserve">βρίσκεται έξω από το βρόχο, αν ο τελευταίος </w:t>
+        <w:t xml:space="preserve">το οποίο βρίσκεται έξω από το βρόχο, αν ο τελευταίος </w:t>
       </w:r>
       <w:r>
         <w:rPr>
@@ -9228,6 +9210,7 @@
     <w:lsdException w:name="HTML Sample" w:semiHidden="1" w:unhideWhenUsed="1"/>
     <w:lsdException w:name="HTML Typewriter" w:semiHidden="1" w:unhideWhenUsed="1"/>
     <w:lsdException w:name="HTML Variable" w:semiHidden="1" w:unhideWhenUsed="1"/>
+    <w:lsdException w:name="Normal Table" w:semiHidden="1" w:unhideWhenUsed="1"/>
     <w:lsdException w:name="annotation subject" w:semiHidden="1" w:unhideWhenUsed="1"/>
     <w:lsdException w:name="No List" w:semiHidden="1" w:unhideWhenUsed="1"/>
     <w:lsdException w:name="Outline List 1" w:semiHidden="1" w:unhideWhenUsed="1"/>
@@ -9270,8 +9253,11 @@
     <w:lsdException w:name="Table Contemporary" w:semiHidden="1" w:unhideWhenUsed="1"/>
     <w:lsdException w:name="Table Elegant" w:semiHidden="1" w:unhideWhenUsed="1"/>
     <w:lsdException w:name="Table Professional" w:semiHidden="1" w:unhideWhenUsed="1"/>
+    <w:lsdException w:name="Table Subtle 1" w:semiHidden="1" w:unhideWhenUsed="1"/>
     <w:lsdException w:name="Table Subtle 2" w:semiHidden="1" w:unhideWhenUsed="1"/>
     <w:lsdException w:name="Table Web 1" w:semiHidden="1" w:unhideWhenUsed="1"/>
+    <w:lsdException w:name="Table Web 2" w:semiHidden="1" w:unhideWhenUsed="1"/>
+    <w:lsdException w:name="Table Web 3" w:semiHidden="1" w:unhideWhenUsed="1"/>
     <w:lsdException w:name="Balloon Text" w:semiHidden="1" w:unhideWhenUsed="1"/>
     <w:lsdException w:name="Table Grid" w:uiPriority="59"/>
     <w:lsdException w:name="Table Theme" w:semiHidden="1" w:unhideWhenUsed="1"/>
@@ -20810,7 +20796,7 @@
 </file>
 
 <file path=customXml/itemProps1.xml><?xml version="1.0" encoding="utf-8"?>
-<ds:datastoreItem xmlns:ds="http://schemas.openxmlformats.org/officeDocument/2006/customXml" ds:itemID="{0B0517FD-B1AD-40AD-A534-0B6DDD73913F}">
+<ds:datastoreItem xmlns:ds="http://schemas.openxmlformats.org/officeDocument/2006/customXml" ds:itemID="{03ECB758-8FBC-4891-8570-0EAEA939FC7B}">
   <ds:schemaRefs>
     <ds:schemaRef ds:uri="http://schemas.openxmlformats.org/officeDocument/2006/bibliography"/>
   </ds:schemaRefs>

</xml_diff>